<commit_message>
Updated .DS_Store files and deleted a PDF and a DOCX file.
</commit_message>
<xml_diff>
--- a/学习笔记📒LaTeX/封面/基于 PINN 深度机器学习技术求解多维中子学扩散方程（封面）.docx
+++ b/学习笔记📒LaTeX/封面/基于 PINN 深度机器学习技术求解多维中子学扩散方程（封面）.docx
@@ -6,7 +6,6 @@
       <w:pPr>
         <w:jc w:val="center"/>
         <w:rPr>
-          <w:rFonts w:hint="eastAsia"/>
           <w:b/>
           <w:bCs/>
           <w:sz w:val="48"/>
@@ -79,7 +78,6 @@
       <w:pPr>
         <w:jc w:val="center"/>
         <w:rPr>
-          <w:rFonts w:hint="eastAsia"/>
           <w:b/>
           <w:bCs/>
           <w:sz w:val="48"/>
@@ -91,7 +89,6 @@
       <w:pPr>
         <w:jc w:val="center"/>
         <w:rPr>
-          <w:rFonts w:hint="eastAsia"/>
           <w:b/>
           <w:color w:val="000000" w:themeColor="text1"/>
           <w:sz w:val="48"/>
@@ -224,33 +221,13 @@
             <w14:round/>
           </w14:textOutline>
         </w:rPr>
-        <w:t xml:space="preserve"> </w:t>
-      </w:r>
-      <w:r>
-        <w:rPr>
-          <w:b/>
-          <w:color w:val="000000" w:themeColor="text1"/>
-          <w:sz w:val="48"/>
-          <w:szCs w:val="56"/>
-          <w14:shadow w14:blurRad="38100" w14:dist="19050" w14:dir="2700000" w14:sx="100000" w14:sy="100000" w14:kx="0" w14:ky="0" w14:algn="tl">
-            <w14:schemeClr w14:val="dk1">
-              <w14:alpha w14:val="60000"/>
-            </w14:schemeClr>
-          </w14:shadow>
-          <w14:textOutline w14:w="0" w14:cap="flat" w14:cmpd="sng" w14:algn="ctr">
-            <w14:noFill/>
-            <w14:prstDash w14:val="solid"/>
-            <w14:round/>
-          </w14:textOutline>
-        </w:rPr>
-        <w:t>的研究学习笔记</w:t>
+        <w:t xml:space="preserve"> 的研究学习笔记</w:t>
       </w:r>
     </w:p>
     <w:p>
       <w:pPr>
         <w:jc w:val="center"/>
         <w:rPr>
-          <w:rFonts w:hint="eastAsia"/>
           <w:b/>
           <w:color w:val="000000" w:themeColor="text1"/>
           <w:sz w:val="48"/>
@@ -272,7 +249,9 @@
       <w:pPr>
         <w:ind w:leftChars="200" w:left="400"/>
         <w:rPr>
-          <w:color w:val="000000" w:themeColor="text1"/>
+          <w:rFonts w:cs="Times New Roman (正文 CS 字体)"/>
+          <w:color w:val="000000" w:themeColor="text1"/>
+          <w:kern w:val="2"/>
           <w:sz w:val="28"/>
           <w:szCs w:val="36"/>
           <w14:shadow w14:blurRad="38100" w14:dist="19050" w14:dir="2700000" w14:sx="100000" w14:sy="100000" w14:kx="0" w14:ky="0" w14:algn="tl">
@@ -289,9 +268,10 @@
       </w:pPr>
       <w:r>
         <w:rPr>
-          <w:rFonts w:hint="eastAsia"/>
-          <w:b/>
-          <w:color w:val="000000" w:themeColor="text1"/>
+          <w:rFonts w:cs="Times New Roman (正文 CS 字体)" w:hint="eastAsia"/>
+          <w:b/>
+          <w:color w:val="000000" w:themeColor="text1"/>
+          <w:kern w:val="2"/>
           <w:sz w:val="28"/>
           <w:szCs w:val="36"/>
           <w14:shadow w14:blurRad="38100" w14:dist="19050" w14:dir="2700000" w14:sx="100000" w14:sy="100000" w14:kx="0" w14:ky="0" w14:algn="tl">
@@ -309,8 +289,10 @@
       </w:r>
       <w:r>
         <w:rPr>
-          <w:b/>
-          <w:color w:val="000000" w:themeColor="text1"/>
+          <w:rFonts w:cs="Times New Roman (正文 CS 字体)"/>
+          <w:b/>
+          <w:color w:val="000000" w:themeColor="text1"/>
+          <w:kern w:val="2"/>
           <w:sz w:val="28"/>
           <w:szCs w:val="36"/>
           <w14:shadow w14:blurRad="38100" w14:dist="19050" w14:dir="2700000" w14:sx="100000" w14:sy="100000" w14:kx="0" w14:ky="0" w14:algn="tl">
@@ -328,28 +310,93 @@
       </w:r>
       <w:r>
         <w:rPr>
-          <w:rFonts w:hint="eastAsia"/>
-          <w:b/>
-          <w:color w:val="000000" w:themeColor="text1"/>
-          <w:sz w:val="28"/>
-          <w:szCs w:val="36"/>
-          <w14:shadow w14:blurRad="38100" w14:dist="19050" w14:dir="2700000" w14:sx="100000" w14:sy="100000" w14:kx="0" w14:ky="0" w14:algn="tl">
-            <w14:schemeClr w14:val="dk1">
-              <w14:alpha w14:val="60000"/>
-            </w14:schemeClr>
-          </w14:shadow>
-          <w14:textOutline w14:w="0" w14:cap="flat" w14:cmpd="sng" w14:algn="ctr">
-            <w14:noFill/>
-            <w14:prstDash w14:val="solid"/>
-            <w14:round/>
-          </w14:textOutline>
-        </w:rPr>
-        <w:t>者：</w:t>
-      </w:r>
-      <w:r>
-        <w:rPr>
-          <w:rFonts w:hint="eastAsia"/>
-          <w:color w:val="000000" w:themeColor="text1"/>
+          <w:rFonts w:cs="Times New Roman (正文 CS 字体)" w:hint="eastAsia"/>
+          <w:b/>
+          <w:color w:val="000000" w:themeColor="text1"/>
+          <w:kern w:val="2"/>
+          <w:sz w:val="28"/>
+          <w:szCs w:val="36"/>
+          <w14:shadow w14:blurRad="38100" w14:dist="19050" w14:dir="2700000" w14:sx="100000" w14:sy="100000" w14:kx="0" w14:ky="0" w14:algn="tl">
+            <w14:schemeClr w14:val="dk1">
+              <w14:alpha w14:val="60000"/>
+            </w14:schemeClr>
+          </w14:shadow>
+          <w14:textOutline w14:w="0" w14:cap="flat" w14:cmpd="sng" w14:algn="ctr">
+            <w14:noFill/>
+            <w14:prstDash w14:val="solid"/>
+            <w14:round/>
+          </w14:textOutline>
+        </w:rPr>
+        <w:t>者</w:t>
+      </w:r>
+      <w:r>
+        <w:rPr>
+          <w:rFonts w:cs="Times New Roman (正文 CS 字体)"/>
+          <w:b/>
+          <w:color w:val="000000" w:themeColor="text1"/>
+          <w:kern w:val="2"/>
+          <w:sz w:val="28"/>
+          <w:szCs w:val="36"/>
+          <w14:shadow w14:blurRad="38100" w14:dist="19050" w14:dir="2700000" w14:sx="100000" w14:sy="100000" w14:kx="0" w14:ky="0" w14:algn="tl">
+            <w14:schemeClr w14:val="dk1">
+              <w14:alpha w14:val="60000"/>
+            </w14:schemeClr>
+          </w14:shadow>
+          <w14:textOutline w14:w="0" w14:cap="flat" w14:cmpd="sng" w14:algn="ctr">
+            <w14:noFill/>
+            <w14:prstDash w14:val="solid"/>
+            <w14:round/>
+          </w14:textOutline>
+        </w:rPr>
+        <w:tab/>
+      </w:r>
+      <w:r>
+        <w:rPr>
+          <w:rFonts w:cs="Times New Roman (正文 CS 字体)" w:hint="eastAsia"/>
+          <w:b/>
+          <w:color w:val="000000" w:themeColor="text1"/>
+          <w:kern w:val="2"/>
+          <w:sz w:val="28"/>
+          <w:szCs w:val="36"/>
+          <w14:shadow w14:blurRad="38100" w14:dist="19050" w14:dir="2700000" w14:sx="100000" w14:sy="100000" w14:kx="0" w14:ky="0" w14:algn="tl">
+            <w14:schemeClr w14:val="dk1">
+              <w14:alpha w14:val="60000"/>
+            </w14:schemeClr>
+          </w14:shadow>
+          <w14:textOutline w14:w="0" w14:cap="flat" w14:cmpd="sng" w14:algn="ctr">
+            <w14:noFill/>
+            <w14:prstDash w14:val="solid"/>
+            <w14:round/>
+          </w14:textOutline>
+        </w:rPr>
+        <w:t>：</w:t>
+      </w:r>
+      <w:r>
+        <w:rPr>
+          <w:rFonts w:cs="Times New Roman (正文 CS 字体)" w:hint="eastAsia"/>
+          <w:b/>
+          <w:color w:val="000000" w:themeColor="text1"/>
+          <w:kern w:val="2"/>
+          <w:sz w:val="28"/>
+          <w:szCs w:val="36"/>
+          <w14:shadow w14:blurRad="38100" w14:dist="19050" w14:dir="2700000" w14:sx="100000" w14:sy="100000" w14:kx="0" w14:ky="0" w14:algn="tl">
+            <w14:schemeClr w14:val="dk1">
+              <w14:alpha w14:val="60000"/>
+            </w14:schemeClr>
+          </w14:shadow>
+          <w14:textOutline w14:w="0" w14:cap="flat" w14:cmpd="sng" w14:algn="ctr">
+            <w14:noFill/>
+            <w14:prstDash w14:val="solid"/>
+            <w14:round/>
+          </w14:textOutline>
+        </w:rPr>
+        <w:t xml:space="preserve"> </w:t>
+      </w:r>
+      <w:r>
+        <w:rPr>
+          <w:rFonts w:cs="Times New Roman (正文 CS 字体)" w:hint="eastAsia"/>
+          <w:color w:val="000000" w:themeColor="text1"/>
+          <w:kern w:val="2"/>
           <w:sz w:val="28"/>
           <w:szCs w:val="36"/>
           <w14:shadow w14:blurRad="38100" w14:dist="19050" w14:dir="2700000" w14:sx="100000" w14:sy="100000" w14:kx="0" w14:ky="0" w14:algn="tl">
@@ -367,8 +414,9 @@
       </w:r>
       <w:r>
         <w:rPr>
-          <w:rFonts w:hint="eastAsia"/>
-          <w:color w:val="000000" w:themeColor="text1"/>
+          <w:rFonts w:cs="Times New Roman (正文 CS 字体)" w:hint="eastAsia"/>
+          <w:color w:val="000000" w:themeColor="text1"/>
+          <w:kern w:val="2"/>
           <w:sz w:val="28"/>
           <w:szCs w:val="36"/>
           <w14:shadow w14:blurRad="38100" w14:dist="19050" w14:dir="2700000" w14:sx="100000" w14:sy="100000" w14:kx="0" w14:ky="0" w14:algn="tl">
@@ -386,7 +434,9 @@
       </w:r>
       <w:r>
         <w:rPr>
-          <w:color w:val="000000" w:themeColor="text1"/>
+          <w:rFonts w:cs="Times New Roman (正文 CS 字体)"/>
+          <w:color w:val="000000" w:themeColor="text1"/>
+          <w:kern w:val="2"/>
           <w:sz w:val="28"/>
           <w:szCs w:val="36"/>
           <w14:shadow w14:blurRad="38100" w14:dist="19050" w14:dir="2700000" w14:sx="100000" w14:sy="100000" w14:kx="0" w14:ky="0" w14:algn="tl">
@@ -404,8 +454,9 @@
       </w:r>
       <w:r>
         <w:rPr>
-          <w:rFonts w:hint="eastAsia"/>
-          <w:color w:val="000000" w:themeColor="text1"/>
+          <w:rFonts w:cs="Times New Roman (正文 CS 字体)" w:hint="eastAsia"/>
+          <w:color w:val="000000" w:themeColor="text1"/>
+          <w:kern w:val="2"/>
           <w:sz w:val="28"/>
           <w:szCs w:val="36"/>
           <w14:shadow w14:blurRad="38100" w14:dist="19050" w14:dir="2700000" w14:sx="100000" w14:sy="100000" w14:kx="0" w14:ky="0" w14:algn="tl">
@@ -424,10 +475,13 @@
     </w:p>
     <w:p>
       <w:pPr>
+        <w:autoSpaceDE w:val="0"/>
+        <w:autoSpaceDN w:val="0"/>
         <w:ind w:leftChars="200" w:left="400"/>
         <w:rPr>
-          <w:rFonts w:hint="eastAsia"/>
-          <w:color w:val="000000" w:themeColor="text1"/>
+          <w:rFonts w:cs="Times New Roman (正文 CS 字体)"/>
+          <w:color w:val="000000" w:themeColor="text1"/>
+          <w:kern w:val="2"/>
           <w:sz w:val="28"/>
           <w:szCs w:val="36"/>
           <w14:shadow w14:blurRad="38100" w14:dist="19050" w14:dir="2700000" w14:sx="100000" w14:sy="100000" w14:kx="0" w14:ky="0" w14:algn="tl">
@@ -444,29 +498,94 @@
       </w:pPr>
       <w:r>
         <w:rPr>
-          <w:rFonts w:hint="eastAsia"/>
-          <w:b/>
-          <w:color w:val="000000" w:themeColor="text1"/>
-          <w:sz w:val="28"/>
-          <w:szCs w:val="36"/>
-          <w14:shadow w14:blurRad="38100" w14:dist="19050" w14:dir="2700000" w14:sx="100000" w14:sy="100000" w14:kx="0" w14:ky="0" w14:algn="tl">
-            <w14:schemeClr w14:val="dk1">
-              <w14:alpha w14:val="60000"/>
-            </w14:schemeClr>
-          </w14:shadow>
-          <w14:textOutline w14:w="0" w14:cap="flat" w14:cmpd="sng" w14:algn="ctr">
-            <w14:noFill/>
-            <w14:prstDash w14:val="solid"/>
-            <w14:round/>
-          </w14:textOutline>
-        </w:rPr>
-        <w:t>研究方向：</w:t>
-      </w:r>
-      <w:r>
-        <w:rPr>
-          <w:rFonts w:hint="eastAsia"/>
+          <w:rFonts w:cs="Times New Roman (正文 CS 字体)" w:hint="eastAsia"/>
+          <w:b/>
+          <w:color w:val="000000" w:themeColor="text1"/>
+          <w:kern w:val="2"/>
+          <w:sz w:val="28"/>
+          <w:szCs w:val="36"/>
+          <w14:shadow w14:blurRad="38100" w14:dist="19050" w14:dir="2700000" w14:sx="100000" w14:sy="100000" w14:kx="0" w14:ky="0" w14:algn="tl">
+            <w14:schemeClr w14:val="dk1">
+              <w14:alpha w14:val="60000"/>
+            </w14:schemeClr>
+          </w14:shadow>
+          <w14:textOutline w14:w="0" w14:cap="flat" w14:cmpd="sng" w14:algn="ctr">
+            <w14:noFill/>
+            <w14:prstDash w14:val="solid"/>
+            <w14:round/>
+          </w14:textOutline>
+        </w:rPr>
+        <w:t>研究方向</w:t>
+      </w:r>
+      <w:r>
+        <w:rPr>
+          <w:rFonts w:cs="Times New Roman (正文 CS 字体)"/>
+          <w:b/>
+          <w:color w:val="000000" w:themeColor="text1"/>
+          <w:kern w:val="2"/>
+          <w:sz w:val="28"/>
+          <w:szCs w:val="36"/>
+          <w14:shadow w14:blurRad="38100" w14:dist="19050" w14:dir="2700000" w14:sx="100000" w14:sy="100000" w14:kx="0" w14:ky="0" w14:algn="tl">
+            <w14:schemeClr w14:val="dk1">
+              <w14:alpha w14:val="60000"/>
+            </w14:schemeClr>
+          </w14:shadow>
+          <w14:textOutline w14:w="0" w14:cap="flat" w14:cmpd="sng" w14:algn="ctr">
+            <w14:noFill/>
+            <w14:prstDash w14:val="solid"/>
+            <w14:round/>
+          </w14:textOutline>
+        </w:rPr>
+        <w:tab/>
+      </w:r>
+      <w:r>
+        <w:rPr>
+          <w:rFonts w:cs="Times New Roman (正文 CS 字体)" w:hint="eastAsia"/>
+          <w:b/>
+          <w:color w:val="000000" w:themeColor="text1"/>
+          <w:kern w:val="2"/>
+          <w:sz w:val="28"/>
+          <w:szCs w:val="36"/>
+          <w14:shadow w14:blurRad="38100" w14:dist="19050" w14:dir="2700000" w14:sx="100000" w14:sy="100000" w14:kx="0" w14:ky="0" w14:algn="tl">
+            <w14:schemeClr w14:val="dk1">
+              <w14:alpha w14:val="60000"/>
+            </w14:schemeClr>
+          </w14:shadow>
+          <w14:textOutline w14:w="0" w14:cap="flat" w14:cmpd="sng" w14:algn="ctr">
+            <w14:noFill/>
+            <w14:prstDash w14:val="solid"/>
+            <w14:round/>
+          </w14:textOutline>
+        </w:rPr>
+        <w:t>：</w:t>
+      </w:r>
+      <w:r>
+        <w:rPr>
+          <w:rFonts w:cs="Times New Roman (正文 CS 字体)" w:hint="eastAsia"/>
+          <w:b/>
+          <w:color w:val="000000" w:themeColor="text1"/>
+          <w:kern w:val="2"/>
+          <w:sz w:val="28"/>
+          <w:szCs w:val="36"/>
+          <w14:shadow w14:blurRad="38100" w14:dist="19050" w14:dir="2700000" w14:sx="100000" w14:sy="100000" w14:kx="0" w14:ky="0" w14:algn="tl">
+            <w14:schemeClr w14:val="dk1">
+              <w14:alpha w14:val="60000"/>
+            </w14:schemeClr>
+          </w14:shadow>
+          <w14:textOutline w14:w="0" w14:cap="flat" w14:cmpd="sng" w14:algn="ctr">
+            <w14:noFill/>
+            <w14:prstDash w14:val="solid"/>
+            <w14:round/>
+          </w14:textOutline>
+        </w:rPr>
+        <w:t xml:space="preserve"> </w:t>
+      </w:r>
+      <w:r>
+        <w:rPr>
+          <w:rFonts w:cs="Times New Roman (正文 CS 字体)" w:hint="eastAsia"/>
           <w:bCs/>
           <w:color w:val="000000" w:themeColor="text1"/>
+          <w:kern w:val="2"/>
           <w:sz w:val="28"/>
           <w:szCs w:val="36"/>
           <w14:shadow w14:blurRad="38100" w14:dist="19050" w14:dir="2700000" w14:sx="100000" w14:sy="100000" w14:kx="0" w14:ky="0" w14:algn="tl">
@@ -485,10 +604,14 @@
     </w:p>
     <w:p>
       <w:pPr>
+        <w:autoSpaceDE w:val="0"/>
+        <w:autoSpaceDN w:val="0"/>
         <w:ind w:leftChars="200" w:left="400"/>
         <w:rPr>
+          <w:rFonts w:cs="Times New Roman (正文 CS 字体)"/>
           <w:bCs/>
           <w:color w:val="000000" w:themeColor="text1"/>
+          <w:kern w:val="2"/>
           <w:sz w:val="28"/>
           <w:szCs w:val="36"/>
           <w14:shadow w14:blurRad="38100" w14:dist="19050" w14:dir="2700000" w14:sx="100000" w14:sy="100000" w14:kx="0" w14:ky="0" w14:algn="tl">
@@ -505,9 +628,10 @@
       </w:pPr>
       <w:r>
         <w:rPr>
-          <w:rFonts w:hint="eastAsia"/>
-          <w:b/>
-          <w:color w:val="000000" w:themeColor="text1"/>
+          <w:rFonts w:cs="Times New Roman (正文 CS 字体)" w:hint="eastAsia"/>
+          <w:b/>
+          <w:color w:val="000000" w:themeColor="text1"/>
+          <w:kern w:val="2"/>
           <w:sz w:val="28"/>
           <w:szCs w:val="36"/>
           <w14:shadow w14:blurRad="38100" w14:dist="19050" w14:dir="2700000" w14:sx="100000" w14:sy="100000" w14:kx="0" w14:ky="0" w14:algn="tl">
@@ -525,8 +649,10 @@
       </w:r>
       <w:r>
         <w:rPr>
-          <w:b/>
-          <w:color w:val="000000" w:themeColor="text1"/>
+          <w:rFonts w:cs="Times New Roman (正文 CS 字体)"/>
+          <w:b/>
+          <w:color w:val="000000" w:themeColor="text1"/>
+          <w:kern w:val="2"/>
           <w:sz w:val="28"/>
           <w:szCs w:val="36"/>
           <w14:shadow w14:blurRad="38100" w14:dist="19050" w14:dir="2700000" w14:sx="100000" w14:sy="100000" w14:kx="0" w14:ky="0" w14:algn="tl">
@@ -544,9 +670,10 @@
       </w:r>
       <w:r>
         <w:rPr>
-          <w:rFonts w:hint="eastAsia"/>
-          <w:b/>
-          <w:color w:val="000000" w:themeColor="text1"/>
+          <w:rFonts w:cs="Times New Roman (正文 CS 字体)" w:hint="eastAsia"/>
+          <w:b/>
+          <w:color w:val="000000" w:themeColor="text1"/>
+          <w:kern w:val="2"/>
           <w:sz w:val="28"/>
           <w:szCs w:val="36"/>
           <w14:shadow w14:blurRad="38100" w14:dist="19050" w14:dir="2700000" w14:sx="100000" w14:sy="100000" w14:kx="0" w14:ky="0" w14:algn="tl">
@@ -564,28 +691,52 @@
       </w:r>
       <w:r>
         <w:rPr>
-          <w:b/>
-          <w:color w:val="000000" w:themeColor="text1"/>
-          <w:sz w:val="28"/>
-          <w:szCs w:val="36"/>
-          <w14:shadow w14:blurRad="38100" w14:dist="19050" w14:dir="2700000" w14:sx="100000" w14:sy="100000" w14:kx="0" w14:ky="0" w14:algn="tl">
-            <w14:schemeClr w14:val="dk1">
-              <w14:alpha w14:val="60000"/>
-            </w14:schemeClr>
-          </w14:shadow>
-          <w14:textOutline w14:w="0" w14:cap="flat" w14:cmpd="sng" w14:algn="ctr">
-            <w14:noFill/>
-            <w14:prstDash w14:val="solid"/>
-            <w14:round/>
-          </w14:textOutline>
-        </w:rPr>
-        <w:t xml:space="preserve">  </w:t>
-      </w:r>
-      <w:r>
-        <w:rPr>
-          <w:rFonts w:hint="eastAsia"/>
-          <w:b/>
-          <w:color w:val="000000" w:themeColor="text1"/>
+          <w:rFonts w:cs="Times New Roman (正文 CS 字体)"/>
+          <w:b/>
+          <w:color w:val="000000" w:themeColor="text1"/>
+          <w:kern w:val="2"/>
+          <w:sz w:val="28"/>
+          <w:szCs w:val="36"/>
+          <w14:shadow w14:blurRad="38100" w14:dist="19050" w14:dir="2700000" w14:sx="100000" w14:sy="100000" w14:kx="0" w14:ky="0" w14:algn="tl">
+            <w14:schemeClr w14:val="dk1">
+              <w14:alpha w14:val="60000"/>
+            </w14:schemeClr>
+          </w14:shadow>
+          <w14:textOutline w14:w="0" w14:cap="flat" w14:cmpd="sng" w14:algn="ctr">
+            <w14:noFill/>
+            <w14:prstDash w14:val="solid"/>
+            <w14:round/>
+          </w14:textOutline>
+        </w:rPr>
+        <w:tab/>
+      </w:r>
+      <w:r>
+        <w:rPr>
+          <w:rFonts w:cs="Times New Roman (正文 CS 字体)"/>
+          <w:b/>
+          <w:color w:val="000000" w:themeColor="text1"/>
+          <w:kern w:val="2"/>
+          <w:sz w:val="28"/>
+          <w:szCs w:val="36"/>
+          <w14:shadow w14:blurRad="38100" w14:dist="19050" w14:dir="2700000" w14:sx="100000" w14:sy="100000" w14:kx="0" w14:ky="0" w14:algn="tl">
+            <w14:schemeClr w14:val="dk1">
+              <w14:alpha w14:val="60000"/>
+            </w14:schemeClr>
+          </w14:shadow>
+          <w14:textOutline w14:w="0" w14:cap="flat" w14:cmpd="sng" w14:algn="ctr">
+            <w14:noFill/>
+            <w14:prstDash w14:val="solid"/>
+            <w14:round/>
+          </w14:textOutline>
+        </w:rPr>
+        <w:tab/>
+      </w:r>
+      <w:r>
+        <w:rPr>
+          <w:rFonts w:cs="Times New Roman (正文 CS 字体)" w:hint="eastAsia"/>
+          <w:b/>
+          <w:color w:val="000000" w:themeColor="text1"/>
+          <w:kern w:val="2"/>
           <w:sz w:val="28"/>
           <w:szCs w:val="36"/>
           <w14:shadow w14:blurRad="38100" w14:dist="19050" w14:dir="2700000" w14:sx="100000" w14:sy="100000" w14:kx="0" w14:ky="0" w14:algn="tl">
@@ -601,96 +752,59 @@
         </w:rPr>
         <w:t>：</w:t>
       </w:r>
-      <w:hyperlink r:id="rId5" w:history="1">
-        <w:r>
-          <w:rPr>
-            <w:rStyle w:val="a5"/>
-            <w:rFonts w:hint="eastAsia"/>
-            <w:bCs/>
-            <w:color w:val="000000" w:themeColor="text1"/>
-            <w:sz w:val="28"/>
-            <w:szCs w:val="36"/>
-            <w14:shadow w14:blurRad="38100" w14:dist="19050" w14:dir="2700000" w14:sx="100000" w14:sy="100000" w14:kx="0" w14:ky="0" w14:algn="tl">
-              <w14:schemeClr w14:val="dk1">
-                <w14:alpha w14:val="60000"/>
-              </w14:schemeClr>
-            </w14:shadow>
-            <w14:textOutline w14:w="0" w14:cap="flat" w14:cmpd="sng" w14:algn="ctr">
-              <w14:noFill/>
-              <w14:prstDash w14:val="solid"/>
-              <w14:round/>
-            </w14:textOutline>
-          </w:rPr>
-          <w:t>mathliuyang</w:t>
-        </w:r>
-        <w:r>
-          <w:rPr>
-            <w:rStyle w:val="a5"/>
-            <w:bCs/>
-            <w:color w:val="000000" w:themeColor="text1"/>
-            <w:sz w:val="28"/>
-            <w:szCs w:val="36"/>
-            <w14:shadow w14:blurRad="38100" w14:dist="19050" w14:dir="2700000" w14:sx="100000" w14:sy="100000" w14:kx="0" w14:ky="0" w14:algn="tl">
-              <w14:schemeClr w14:val="dk1">
-                <w14:alpha w14:val="60000"/>
-              </w14:schemeClr>
-            </w14:shadow>
-            <w14:textOutline w14:w="0" w14:cap="flat" w14:cmpd="sng" w14:algn="ctr">
-              <w14:noFill/>
-              <w14:prstDash w14:val="solid"/>
-              <w14:round/>
-            </w14:textOutline>
-          </w:rPr>
-          <w:t>@16</w:t>
-        </w:r>
-        <w:r>
-          <w:rPr>
-            <w:rStyle w:val="a5"/>
-            <w:bCs/>
-            <w:color w:val="000000" w:themeColor="text1"/>
-            <w:sz w:val="28"/>
-            <w:szCs w:val="36"/>
-            <w14:shadow w14:blurRad="38100" w14:dist="19050" w14:dir="2700000" w14:sx="100000" w14:sy="100000" w14:kx="0" w14:ky="0" w14:algn="tl">
-              <w14:schemeClr w14:val="dk1">
-                <w14:alpha w14:val="60000"/>
-              </w14:schemeClr>
-            </w14:shadow>
-            <w14:textOutline w14:w="0" w14:cap="flat" w14:cmpd="sng" w14:algn="ctr">
-              <w14:noFill/>
-              <w14:prstDash w14:val="solid"/>
-              <w14:round/>
-            </w14:textOutline>
-          </w:rPr>
-          <w:t>3</w:t>
-        </w:r>
-        <w:r>
-          <w:rPr>
-            <w:rStyle w:val="a5"/>
-            <w:bCs/>
-            <w:color w:val="000000" w:themeColor="text1"/>
-            <w:sz w:val="28"/>
-            <w:szCs w:val="36"/>
-            <w14:shadow w14:blurRad="38100" w14:dist="19050" w14:dir="2700000" w14:sx="100000" w14:sy="100000" w14:kx="0" w14:ky="0" w14:algn="tl">
-              <w14:schemeClr w14:val="dk1">
-                <w14:alpha w14:val="60000"/>
-              </w14:schemeClr>
-            </w14:shadow>
-            <w14:textOutline w14:w="0" w14:cap="flat" w14:cmpd="sng" w14:algn="ctr">
-              <w14:noFill/>
-              <w14:prstDash w14:val="solid"/>
-              <w14:round/>
-            </w14:textOutline>
-          </w:rPr>
-          <w:t>.com</w:t>
-        </w:r>
-      </w:hyperlink>
+      <w:r>
+        <w:rPr>
+          <w:rFonts w:cs="Times New Roman (正文 CS 字体)" w:hint="eastAsia"/>
+          <w:b/>
+          <w:color w:val="000000" w:themeColor="text1"/>
+          <w:kern w:val="2"/>
+          <w:sz w:val="28"/>
+          <w:szCs w:val="36"/>
+          <w14:shadow w14:blurRad="38100" w14:dist="19050" w14:dir="2700000" w14:sx="100000" w14:sy="100000" w14:kx="0" w14:ky="0" w14:algn="tl">
+            <w14:schemeClr w14:val="dk1">
+              <w14:alpha w14:val="60000"/>
+            </w14:schemeClr>
+          </w14:shadow>
+          <w14:textOutline w14:w="0" w14:cap="flat" w14:cmpd="sng" w14:algn="ctr">
+            <w14:noFill/>
+            <w14:prstDash w14:val="solid"/>
+            <w14:round/>
+          </w14:textOutline>
+        </w:rPr>
+        <w:t xml:space="preserve"> </w:t>
+      </w:r>
+      <w:r>
+        <w:rPr>
+          <w:rFonts w:cs="Times New Roman (正文 CS 字体)"/>
+          <w:color w:val="FF3D7A"/>
+          <w:kern w:val="2"/>
+          <w:sz w:val="28"/>
+          <w:szCs w:val="36"/>
+          <w:u w:val="single"/>
+          <w14:shadow w14:blurRad="38100" w14:dist="19050" w14:dir="2700000" w14:sx="100000" w14:sy="100000" w14:kx="0" w14:ky="0" w14:algn="tl">
+            <w14:schemeClr w14:val="dk1">
+              <w14:alpha w14:val="60000"/>
+            </w14:schemeClr>
+          </w14:shadow>
+          <w14:textOutline w14:w="0" w14:cap="flat" w14:cmpd="sng" w14:algn="ctr">
+            <w14:noFill/>
+            <w14:prstDash w14:val="solid"/>
+            <w14:round/>
+          </w14:textOutline>
+        </w:rPr>
+        <w:t>mathliuyang@163.com</w:t>
+      </w:r>
     </w:p>
     <w:p>
       <w:pPr>
-        <w:ind w:leftChars="200" w:left="400"/>
-        <w:rPr>
+        <w:autoSpaceDE w:val="0"/>
+        <w:autoSpaceDN w:val="0"/>
+        <w:ind w:firstLine="400"/>
+        <w:rPr>
+          <w:rFonts w:cs="Times New Roman (正文 CS 字体)"/>
           <w:bCs/>
           <w:color w:val="000000" w:themeColor="text1"/>
+          <w:kern w:val="2"/>
           <w:sz w:val="28"/>
           <w:szCs w:val="36"/>
           <w14:shadow w14:blurRad="38100" w14:dist="19050" w14:dir="2700000" w14:sx="100000" w14:sy="100000" w14:kx="0" w14:ky="0" w14:algn="tl">
@@ -707,8 +821,10 @@
       </w:pPr>
       <w:r>
         <w:rPr>
-          <w:b/>
-          <w:color w:val="000000" w:themeColor="text1"/>
+          <w:rFonts w:cs="Times New Roman (正文 CS 字体)"/>
+          <w:b/>
+          <w:color w:val="000000" w:themeColor="text1"/>
+          <w:kern w:val="2"/>
           <w:sz w:val="28"/>
           <w:szCs w:val="36"/>
           <w14:shadow w14:blurRad="38100" w14:dist="19050" w14:dir="2700000" w14:sx="100000" w14:sy="100000" w14:kx="0" w14:ky="0" w14:algn="tl">
@@ -726,28 +842,31 @@
       </w:r>
       <w:r>
         <w:rPr>
-          <w:b/>
-          <w:color w:val="000000" w:themeColor="text1"/>
-          <w:sz w:val="28"/>
-          <w:szCs w:val="36"/>
-          <w14:shadow w14:blurRad="38100" w14:dist="19050" w14:dir="2700000" w14:sx="100000" w14:sy="100000" w14:kx="0" w14:ky="0" w14:algn="tl">
-            <w14:schemeClr w14:val="dk1">
-              <w14:alpha w14:val="60000"/>
-            </w14:schemeClr>
-          </w14:shadow>
-          <w14:textOutline w14:w="0" w14:cap="flat" w14:cmpd="sng" w14:algn="ctr">
-            <w14:noFill/>
-            <w14:prstDash w14:val="solid"/>
-            <w14:round/>
-          </w14:textOutline>
-        </w:rPr>
-        <w:t xml:space="preserve">. </w:t>
-      </w:r>
-      <w:r>
-        <w:rPr>
-          <w:rFonts w:hint="eastAsia"/>
-          <w:b/>
-          <w:color w:val="000000" w:themeColor="text1"/>
+          <w:rFonts w:cs="Times New Roman (正文 CS 字体)"/>
+          <w:b/>
+          <w:color w:val="000000" w:themeColor="text1"/>
+          <w:kern w:val="2"/>
+          <w:sz w:val="28"/>
+          <w:szCs w:val="36"/>
+          <w14:shadow w14:blurRad="38100" w14:dist="19050" w14:dir="2700000" w14:sx="100000" w14:sy="100000" w14:kx="0" w14:ky="0" w14:algn="tl">
+            <w14:schemeClr w14:val="dk1">
+              <w14:alpha w14:val="60000"/>
+            </w14:schemeClr>
+          </w14:shadow>
+          <w14:textOutline w14:w="0" w14:cap="flat" w14:cmpd="sng" w14:algn="ctr">
+            <w14:noFill/>
+            <w14:prstDash w14:val="solid"/>
+            <w14:round/>
+          </w14:textOutline>
+        </w:rPr>
+        <w:tab/>
+      </w:r>
+      <w:r>
+        <w:rPr>
+          <w:rFonts w:cs="Times New Roman (正文 CS 字体)" w:hint="eastAsia"/>
+          <w:b/>
+          <w:color w:val="000000" w:themeColor="text1"/>
+          <w:kern w:val="2"/>
           <w:sz w:val="28"/>
           <w:szCs w:val="36"/>
           <w14:shadow w14:blurRad="38100" w14:dist="19050" w14:dir="2700000" w14:sx="100000" w14:sy="100000" w14:kx="0" w14:ky="0" w14:algn="tl">
@@ -765,106 +884,33 @@
       </w:r>
       <w:r>
         <w:rPr>
-          <w:bCs/>
-          <w:color w:val="000000" w:themeColor="text1"/>
-          <w:sz w:val="28"/>
-          <w:szCs w:val="36"/>
-          <w14:shadow w14:blurRad="38100" w14:dist="19050" w14:dir="2700000" w14:sx="100000" w14:sy="100000" w14:kx="0" w14:ky="0" w14:algn="tl">
-            <w14:schemeClr w14:val="dk1">
-              <w14:alpha w14:val="60000"/>
-            </w14:schemeClr>
-          </w14:shadow>
-          <w14:textOutline w14:w="0" w14:cap="flat" w14:cmpd="sng" w14:algn="ctr">
-            <w14:noFill/>
-            <w14:prstDash w14:val="solid"/>
-            <w14:round/>
-          </w14:textOutline>
-        </w:rPr>
-        <w:fldChar w:fldCharType="begin"/>
-      </w:r>
-      <w:r>
-        <w:rPr>
-          <w:bCs/>
-          <w:color w:val="000000" w:themeColor="text1"/>
-          <w:sz w:val="28"/>
-          <w:szCs w:val="36"/>
-          <w14:shadow w14:blurRad="38100" w14:dist="19050" w14:dir="2700000" w14:sx="100000" w14:sy="100000" w14:kx="0" w14:ky="0" w14:algn="tl">
-            <w14:schemeClr w14:val="dk1">
-              <w14:alpha w14:val="60000"/>
-            </w14:schemeClr>
-          </w14:shadow>
-          <w14:textOutline w14:w="0" w14:cap="flat" w14:cmpd="sng" w14:algn="ctr">
-            <w14:noFill/>
-            <w14:prstDash w14:val="solid"/>
-            <w14:round/>
-          </w14:textOutline>
-        </w:rPr>
-        <w:instrText>HYPERLINK "</w:instrText>
-      </w:r>
-      <w:r>
-        <w:rPr>
-          <w:bCs/>
-          <w:color w:val="000000" w:themeColor="text1"/>
-          <w:sz w:val="28"/>
-          <w:szCs w:val="36"/>
-          <w14:shadow w14:blurRad="38100" w14:dist="19050" w14:dir="2700000" w14:sx="100000" w14:sy="100000" w14:kx="0" w14:ky="0" w14:algn="tl">
-            <w14:schemeClr w14:val="dk1">
-              <w14:alpha w14:val="60000"/>
-            </w14:schemeClr>
-          </w14:shadow>
-          <w14:textOutline w14:w="0" w14:cap="flat" w14:cmpd="sng" w14:algn="ctr">
-            <w14:noFill/>
-            <w14:prstDash w14:val="solid"/>
-            <w14:round/>
-          </w14:textOutline>
-        </w:rPr>
-        <w:instrText>https://github.com/mathliuyang/PINNuclear-Neutrons</w:instrText>
-      </w:r>
-      <w:r>
-        <w:rPr>
-          <w:bCs/>
-          <w:color w:val="000000" w:themeColor="text1"/>
-          <w:sz w:val="28"/>
-          <w:szCs w:val="36"/>
-          <w14:shadow w14:blurRad="38100" w14:dist="19050" w14:dir="2700000" w14:sx="100000" w14:sy="100000" w14:kx="0" w14:ky="0" w14:algn="tl">
-            <w14:schemeClr w14:val="dk1">
-              <w14:alpha w14:val="60000"/>
-            </w14:schemeClr>
-          </w14:shadow>
-          <w14:textOutline w14:w="0" w14:cap="flat" w14:cmpd="sng" w14:algn="ctr">
-            <w14:noFill/>
-            <w14:prstDash w14:val="solid"/>
-            <w14:round/>
-          </w14:textOutline>
-        </w:rPr>
-        <w:instrText>"</w:instrText>
-      </w:r>
-      <w:r>
-        <w:rPr>
-          <w:bCs/>
-          <w:color w:val="000000" w:themeColor="text1"/>
-          <w:sz w:val="28"/>
-          <w:szCs w:val="36"/>
-          <w14:shadow w14:blurRad="38100" w14:dist="19050" w14:dir="2700000" w14:sx="100000" w14:sy="100000" w14:kx="0" w14:ky="0" w14:algn="tl">
-            <w14:schemeClr w14:val="dk1">
-              <w14:alpha w14:val="60000"/>
-            </w14:schemeClr>
-          </w14:shadow>
-          <w14:textOutline w14:w="0" w14:cap="flat" w14:cmpd="sng" w14:algn="ctr">
-            <w14:noFill/>
-            <w14:prstDash w14:val="solid"/>
-            <w14:round/>
-          </w14:textOutline>
-        </w:rPr>
-        <w:fldChar w:fldCharType="separate"/>
-      </w:r>
-      <w:r>
-        <w:rPr>
-          <w:rStyle w:val="a5"/>
-          <w:bCs/>
-          <w:color w:val="000000" w:themeColor="text1"/>
-          <w:sz w:val="28"/>
-          <w:szCs w:val="36"/>
+          <w:rFonts w:cs="Times New Roman (正文 CS 字体)" w:hint="eastAsia"/>
+          <w:b/>
+          <w:color w:val="000000" w:themeColor="text1"/>
+          <w:kern w:val="2"/>
+          <w:sz w:val="28"/>
+          <w:szCs w:val="36"/>
+          <w14:shadow w14:blurRad="38100" w14:dist="19050" w14:dir="2700000" w14:sx="100000" w14:sy="100000" w14:kx="0" w14:ky="0" w14:algn="tl">
+            <w14:schemeClr w14:val="dk1">
+              <w14:alpha w14:val="60000"/>
+            </w14:schemeClr>
+          </w14:shadow>
+          <w14:textOutline w14:w="0" w14:cap="flat" w14:cmpd="sng" w14:algn="ctr">
+            <w14:noFill/>
+            <w14:prstDash w14:val="solid"/>
+            <w14:round/>
+          </w14:textOutline>
+        </w:rPr>
+        <w:t xml:space="preserve"> </w:t>
+      </w:r>
+      <w:r>
+        <w:rPr>
+          <w:rFonts w:cs="Times New Roman (正文 CS 字体)"/>
+          <w:color w:val="FF3D7A"/>
+          <w:kern w:val="2"/>
+          <w:sz w:val="28"/>
+          <w:szCs w:val="36"/>
+          <w:u w:val="single"/>
           <w14:shadow w14:blurRad="38100" w14:dist="19050" w14:dir="2700000" w14:sx="100000" w14:sy="100000" w14:kx="0" w14:ky="0" w14:algn="tl">
             <w14:schemeClr w14:val="dk1">
               <w14:alpha w14:val="60000"/>
@@ -877,33 +923,17 @@
           </w14:textOutline>
         </w:rPr>
         <w:t>github.com/mathliuyang/PINNuclear-Neutrons</w:t>
-      </w:r>
-      <w:r>
-        <w:rPr>
-          <w:bCs/>
-          <w:color w:val="000000" w:themeColor="text1"/>
-          <w:sz w:val="28"/>
-          <w:szCs w:val="36"/>
-          <w14:shadow w14:blurRad="38100" w14:dist="19050" w14:dir="2700000" w14:sx="100000" w14:sy="100000" w14:kx="0" w14:ky="0" w14:algn="tl">
-            <w14:schemeClr w14:val="dk1">
-              <w14:alpha w14:val="60000"/>
-            </w14:schemeClr>
-          </w14:shadow>
-          <w14:textOutline w14:w="0" w14:cap="flat" w14:cmpd="sng" w14:algn="ctr">
-            <w14:noFill/>
-            <w14:prstDash w14:val="solid"/>
-            <w14:round/>
-          </w14:textOutline>
-        </w:rPr>
-        <w:fldChar w:fldCharType="end"/>
       </w:r>
     </w:p>
     <w:p>
       <w:pPr>
+        <w:autoSpaceDE w:val="0"/>
+        <w:autoSpaceDN w:val="0"/>
         <w:ind w:leftChars="200" w:left="400"/>
         <w:rPr>
-          <w:rFonts w:hint="eastAsia"/>
-          <w:color w:val="000000" w:themeColor="text1"/>
+          <w:rFonts w:cs="Times New Roman (正文 CS 字体)"/>
+          <w:color w:val="000000" w:themeColor="text1"/>
+          <w:kern w:val="2"/>
           <w:sz w:val="28"/>
           <w:szCs w:val="36"/>
           <w14:shadow w14:blurRad="38100" w14:dist="19050" w14:dir="2700000" w14:sx="100000" w14:sy="100000" w14:kx="0" w14:ky="0" w14:algn="tl">
@@ -920,28 +950,93 @@
       </w:pPr>
       <w:r>
         <w:rPr>
-          <w:rFonts w:hint="eastAsia"/>
-          <w:b/>
-          <w:color w:val="000000" w:themeColor="text1"/>
-          <w:sz w:val="28"/>
-          <w:szCs w:val="36"/>
-          <w14:shadow w14:blurRad="38100" w14:dist="19050" w14:dir="2700000" w14:sx="100000" w14:sy="100000" w14:kx="0" w14:ky="0" w14:algn="tl">
-            <w14:schemeClr w14:val="dk1">
-              <w14:alpha w14:val="60000"/>
-            </w14:schemeClr>
-          </w14:shadow>
-          <w14:textOutline w14:w="0" w14:cap="flat" w14:cmpd="sng" w14:algn="ctr">
-            <w14:noFill/>
-            <w14:prstDash w14:val="solid"/>
-            <w14:round/>
-          </w14:textOutline>
-        </w:rPr>
-        <w:t>通讯地址：</w:t>
-      </w:r>
-      <w:r>
-        <w:rPr>
-          <w:rFonts w:hint="eastAsia"/>
-          <w:color w:val="000000" w:themeColor="text1"/>
+          <w:rFonts w:cs="Times New Roman (正文 CS 字体)" w:hint="eastAsia"/>
+          <w:b/>
+          <w:color w:val="000000" w:themeColor="text1"/>
+          <w:kern w:val="2"/>
+          <w:sz w:val="28"/>
+          <w:szCs w:val="36"/>
+          <w14:shadow w14:blurRad="38100" w14:dist="19050" w14:dir="2700000" w14:sx="100000" w14:sy="100000" w14:kx="0" w14:ky="0" w14:algn="tl">
+            <w14:schemeClr w14:val="dk1">
+              <w14:alpha w14:val="60000"/>
+            </w14:schemeClr>
+          </w14:shadow>
+          <w14:textOutline w14:w="0" w14:cap="flat" w14:cmpd="sng" w14:algn="ctr">
+            <w14:noFill/>
+            <w14:prstDash w14:val="solid"/>
+            <w14:round/>
+          </w14:textOutline>
+        </w:rPr>
+        <w:t>通讯地址</w:t>
+      </w:r>
+      <w:r>
+        <w:rPr>
+          <w:rFonts w:cs="Times New Roman (正文 CS 字体)"/>
+          <w:b/>
+          <w:color w:val="000000" w:themeColor="text1"/>
+          <w:kern w:val="2"/>
+          <w:sz w:val="28"/>
+          <w:szCs w:val="36"/>
+          <w14:shadow w14:blurRad="38100" w14:dist="19050" w14:dir="2700000" w14:sx="100000" w14:sy="100000" w14:kx="0" w14:ky="0" w14:algn="tl">
+            <w14:schemeClr w14:val="dk1">
+              <w14:alpha w14:val="60000"/>
+            </w14:schemeClr>
+          </w14:shadow>
+          <w14:textOutline w14:w="0" w14:cap="flat" w14:cmpd="sng" w14:algn="ctr">
+            <w14:noFill/>
+            <w14:prstDash w14:val="solid"/>
+            <w14:round/>
+          </w14:textOutline>
+        </w:rPr>
+        <w:tab/>
+      </w:r>
+      <w:r>
+        <w:rPr>
+          <w:rFonts w:cs="Times New Roman (正文 CS 字体)" w:hint="eastAsia"/>
+          <w:b/>
+          <w:color w:val="000000" w:themeColor="text1"/>
+          <w:kern w:val="2"/>
+          <w:sz w:val="28"/>
+          <w:szCs w:val="36"/>
+          <w14:shadow w14:blurRad="38100" w14:dist="19050" w14:dir="2700000" w14:sx="100000" w14:sy="100000" w14:kx="0" w14:ky="0" w14:algn="tl">
+            <w14:schemeClr w14:val="dk1">
+              <w14:alpha w14:val="60000"/>
+            </w14:schemeClr>
+          </w14:shadow>
+          <w14:textOutline w14:w="0" w14:cap="flat" w14:cmpd="sng" w14:algn="ctr">
+            <w14:noFill/>
+            <w14:prstDash w14:val="solid"/>
+            <w14:round/>
+          </w14:textOutline>
+        </w:rPr>
+        <w:t>：</w:t>
+      </w:r>
+      <w:r>
+        <w:rPr>
+          <w:rFonts w:cs="Times New Roman (正文 CS 字体)" w:hint="eastAsia"/>
+          <w:b/>
+          <w:color w:val="000000" w:themeColor="text1"/>
+          <w:kern w:val="2"/>
+          <w:sz w:val="28"/>
+          <w:szCs w:val="36"/>
+          <w14:shadow w14:blurRad="38100" w14:dist="19050" w14:dir="2700000" w14:sx="100000" w14:sy="100000" w14:kx="0" w14:ky="0" w14:algn="tl">
+            <w14:schemeClr w14:val="dk1">
+              <w14:alpha w14:val="60000"/>
+            </w14:schemeClr>
+          </w14:shadow>
+          <w14:textOutline w14:w="0" w14:cap="flat" w14:cmpd="sng" w14:algn="ctr">
+            <w14:noFill/>
+            <w14:prstDash w14:val="solid"/>
+            <w14:round/>
+          </w14:textOutline>
+        </w:rPr>
+        <w:t xml:space="preserve"> </w:t>
+      </w:r>
+      <w:r>
+        <w:rPr>
+          <w:rFonts w:cs="Times New Roman (正文 CS 字体)" w:hint="eastAsia"/>
+          <w:color w:val="000000" w:themeColor="text1"/>
+          <w:kern w:val="2"/>
           <w:sz w:val="28"/>
           <w:szCs w:val="36"/>
           <w14:shadow w14:blurRad="38100" w14:dist="19050" w14:dir="2700000" w14:sx="100000" w14:sy="100000" w14:kx="0" w14:ky="0" w14:algn="tl">
@@ -959,7 +1054,9 @@
       </w:r>
       <w:r>
         <w:rPr>
-          <w:color w:val="000000" w:themeColor="text1"/>
+          <w:rFonts w:cs="Times New Roman (正文 CS 字体)"/>
+          <w:color w:val="000000" w:themeColor="text1"/>
+          <w:kern w:val="2"/>
           <w:sz w:val="28"/>
           <w:szCs w:val="36"/>
           <w14:shadow w14:blurRad="38100" w14:dist="19050" w14:dir="2700000" w14:sx="100000" w14:sy="100000" w14:kx="0" w14:ky="0" w14:algn="tl">

</xml_diff>